<commit_message>
update ch2 and ch4 written by clx
</commit_message>
<xml_diff>
--- a/ISI Final Report Template (2022_2023).docx
+++ b/ISI Final Report Template (2022_2023).docx
@@ -3359,100 +3359,442 @@
       </w:r>
       <w:bookmarkEnd w:id="10"/>
     </w:p>
-    <w:bookmarkStart w:id="11" w:name="_Toc474312327"/>
+    <w:p>
+      <w:r>
+        <w:t xml:space="preserve">E-commerce (electronic commerce) is the buying and selling of goods and services, or the transmitting of funds or data, over an electronic network, primarily the internet [1]. This chapter will be divided into 2 sections. The first section is background. In this section, the general features of the e-commerce platforms will be interpreted. The second section concerns with the related work of the project. The comparison made </w:t>
+      </w:r>
+      <w:r>
+        <w:t xml:space="preserve">with several </w:t>
+      </w:r>
+      <w:r>
+        <w:t xml:space="preserve">mainstream </w:t>
+      </w:r>
+      <w:r>
+        <w:t>will</w:t>
+      </w:r>
+      <w:r>
+        <w:t xml:space="preserve"> be illustrated in this section.</w:t>
+      </w:r>
+    </w:p>
+    <w:p>
+      <w:pPr>
+        <w:pStyle w:val="Bibliography"/>
+        <w:rPr>
+          <w:noProof/>
+        </w:rPr>
+      </w:pPr>
+      <w:r>
+        <w:rPr>
+          <w:noProof/>
+        </w:rPr>
+        <w:t xml:space="preserve">[1][Online]. Available: </w:t>
+      </w:r>
+      <w:hyperlink r:id="rId10" w:history="1">
+        <w:r>
+          <w:rPr>
+            <w:rStyle w:val="Hyperlink"/>
+            <w:noProof/>
+          </w:rPr>
+          <w:t>https://www.techtarget.com/searchcio/definition/e-commerce</w:t>
+        </w:r>
+      </w:hyperlink>
+      <w:r>
+        <w:rPr>
+          <w:noProof/>
+        </w:rPr>
+        <w:t xml:space="preserve"> </w:t>
+      </w:r>
+    </w:p>
+    <w:p>
+      <w:pPr>
+        <w:pStyle w:val="Heading2"/>
+      </w:pPr>
+      <w:bookmarkStart w:id="11" w:name="_Toc474312327"/>
+      <w:r>
+        <w:t>Background</w:t>
+      </w:r>
+      <w:bookmarkEnd w:id="11"/>
+    </w:p>
+    <w:p>
+      <w:r>
+        <w:t xml:space="preserve">Generally speaking, an e-commerce platform establishes an online market consisting of </w:t>
+      </w:r>
+      <w:r>
+        <w:t>various</w:t>
+      </w:r>
+      <w:r>
+        <w:t xml:space="preserve"> stores. So</w:t>
+      </w:r>
+      <w:r>
+        <w:t>,</w:t>
+      </w:r>
+      <w:r>
+        <w:t xml:space="preserve"> the primary feature</w:t>
+      </w:r>
+      <w:r>
+        <w:t>s</w:t>
+      </w:r>
+      <w:r>
+        <w:t xml:space="preserve"> of th</w:t>
+      </w:r>
+      <w:r>
+        <w:t>ese</w:t>
+      </w:r>
+      <w:r>
+        <w:t xml:space="preserve"> platforms </w:t>
+      </w:r>
+      <w:r>
+        <w:t>are</w:t>
+      </w:r>
+      <w:r>
+        <w:t xml:space="preserve"> buying and selling. Different stores </w:t>
+      </w:r>
+      <w:r>
+        <w:t xml:space="preserve">showcase </w:t>
+      </w:r>
+      <w:r>
+        <w:t>their distinctive products</w:t>
+      </w:r>
+      <w:r>
+        <w:t xml:space="preserve"> and provide one-to-one online chat if customers have some questions with this pr</w:t>
+      </w:r>
+      <w:r>
+        <w:t xml:space="preserve">. </w:t>
+      </w:r>
+      <w:r>
+        <w:t>Customers can search for the desired products or stores by simply typing their names into the search engine. After searching, customers are capable of using the filter to select more satisfying product</w:t>
+      </w:r>
+      <w:r>
+        <w:rPr>
+          <w:rFonts w:hint="eastAsia"/>
+        </w:rPr>
+        <w:t>s</w:t>
+      </w:r>
+      <w:r>
+        <w:t>.</w:t>
+      </w:r>
+      <w:r>
+        <w:rPr>
+          <w:color w:val="FF0000"/>
+        </w:rPr>
+        <w:t xml:space="preserve"> </w:t>
+      </w:r>
+      <w:r>
+        <w:t xml:space="preserve">In the end, all the desired </w:t>
+      </w:r>
+      <w:r>
+        <w:t>products</w:t>
+      </w:r>
+      <w:r>
+        <w:t xml:space="preserve"> can be </w:t>
+      </w:r>
+      <w:r>
+        <w:t>checked out at one time</w:t>
+      </w:r>
+      <w:r>
+        <w:t xml:space="preserve">. Here the </w:t>
+      </w:r>
+      <w:r>
+        <w:t xml:space="preserve">shopping cart </w:t>
+      </w:r>
+      <w:r>
+        <w:t>plays an important role. The platform provides a shopping cart where you can put satisf</w:t>
+      </w:r>
+      <w:r>
+        <w:t>ying</w:t>
+      </w:r>
+      <w:r>
+        <w:t xml:space="preserve"> </w:t>
+      </w:r>
+      <w:r>
+        <w:t>products from</w:t>
+      </w:r>
+      <w:r>
+        <w:t xml:space="preserve"> different stores</w:t>
+      </w:r>
+      <w:r>
+        <w:t xml:space="preserve">. In addition, </w:t>
+      </w:r>
+      <w:r>
+        <w:t>payment</w:t>
+      </w:r>
+      <w:r>
+        <w:t xml:space="preserve"> is also a crucial feature of e-commerce platforms. Customers need to pay for the selected items and they can go through this process in several types. After the payment, the platform will </w:t>
+      </w:r>
+      <w:r>
+        <w:t xml:space="preserve">store the information about the shipping process </w:t>
+      </w:r>
+      <w:r>
+        <w:t xml:space="preserve">for a while until the order is completed. And the </w:t>
+      </w:r>
+      <w:r>
+        <w:t>previous orders are all stored on the platform</w:t>
+      </w:r>
+      <w:r>
+        <w:t>.</w:t>
+      </w:r>
+      <w:r>
+        <w:t xml:space="preserve"> </w:t>
+      </w:r>
+      <w:r>
+        <w:t>Moreover, after the order is completed, the user can comment on the product and upload pictures, which can help other users to choose the product.</w:t>
+      </w:r>
+    </w:p>
     <w:p>
       <w:pPr>
         <w:rPr>
           <w:color w:val="000000" w:themeColor="text1"/>
         </w:rPr>
       </w:pPr>
-      <w:r>
+    </w:p>
+    <w:p>
+      <w:pPr>
         <w:rPr>
           <w:color w:val="000000" w:themeColor="text1"/>
         </w:rPr>
-        <w:fldChar w:fldCharType="begin"/>
-      </w:r>
-      <w:r>
+      </w:pPr>
+    </w:p>
+    <w:p>
+      <w:pPr>
         <w:rPr>
           <w:color w:val="000000" w:themeColor="text1"/>
         </w:rPr>
-        <w:instrText xml:space="preserve"> HYPERLINK "https://www.marketdataforecast.com/market-reports/smartphone-market" \t "_blank" </w:instrText>
-      </w:r>
+      </w:pPr>
       <w:r>
         <w:rPr>
           <w:color w:val="000000" w:themeColor="text1"/>
         </w:rPr>
+        <w:t xml:space="preserve">According to statistics, </w:t>
       </w:r>
       <w:r>
         <w:rPr>
           <w:color w:val="000000" w:themeColor="text1"/>
         </w:rPr>
-        <w:fldChar w:fldCharType="separate"/>
+        <w:t>the penetration rate of smartphones in China</w:t>
       </w:r>
       <w:r>
         <w:rPr>
           <w:color w:val="000000" w:themeColor="text1"/>
         </w:rPr>
-        <w:t>The global smartphone market was valued at USD 378.29 billion in 2020 and is anticipated to reach USD 493.13 billion by 2026, with a CAGR of 6.85% during the conjecture period 2022 - 2027</w:t>
+        <w:t xml:space="preserve"> reached almost 72 percent and t</w:t>
       </w:r>
       <w:r>
         <w:rPr>
           <w:color w:val="000000" w:themeColor="text1"/>
         </w:rPr>
-        <w:fldChar w:fldCharType="end"/>
+        <w:t>he total number of smartphone users</w:t>
       </w:r>
       <w:r>
         <w:rPr>
           <w:color w:val="000000" w:themeColor="text1"/>
         </w:rPr>
+        <w:t xml:space="preserve"> has </w:t>
+      </w:r>
+      <w:r>
+        <w:rPr>
+          <w:color w:val="000000" w:themeColor="text1"/>
+        </w:rPr>
+        <w:t>exceeded one billion</w:t>
+      </w:r>
+      <w:r>
+        <w:rPr>
+          <w:color w:val="000000" w:themeColor="text1"/>
+        </w:rPr>
+        <w:t xml:space="preserve"> in 2022</w:t>
+      </w:r>
+      <w:r>
+        <w:rPr>
+          <w:color w:val="000000" w:themeColor="text1"/>
+        </w:rPr>
         <w:t>.</w:t>
       </w:r>
-    </w:p>
-    <w:p>
-      <w:pPr>
-        <w:pStyle w:val="Heading2"/>
-      </w:pPr>
-      <w:r>
-        <w:t>Background</w:t>
-      </w:r>
-      <w:bookmarkEnd w:id="11"/>
-    </w:p>
-    <w:p>
-      <w:pPr>
+      <w:r>
         <w:rPr>
           <w:color w:val="000000" w:themeColor="text1"/>
         </w:rPr>
-      </w:pPr>
+        <w:t xml:space="preserve"> In reality, it is essential for us to hold and use the smart phone everywhere. We use it to search for information, </w:t>
+      </w:r>
       <w:r>
         <w:rPr>
           <w:color w:val="000000" w:themeColor="text1"/>
         </w:rPr>
+        <w:lastRenderedPageBreak/>
+        <w:t xml:space="preserve">watch online video, or even pay through the mobile phone. Not exaggerate to say, we cannot live without smartphones. </w:t>
+      </w:r>
+    </w:p>
+    <w:p>
+      <w:pPr>
+        <w:rPr>
+          <w:color w:val="000000" w:themeColor="text1"/>
+        </w:rPr>
+      </w:pPr>
+      <w:r>
+        <w:rPr>
+          <w:color w:val="000000" w:themeColor="text1"/>
+        </w:rPr>
+        <w:t xml:space="preserve">Where is your mobile phone now? </w:t>
+      </w:r>
+      <w:r>
+        <w:rPr>
+          <w:color w:val="000000" w:themeColor="text1"/>
+        </w:rPr>
+        <w:t>It’s probably close to hand and that’s the case for a majority of smartphone users.</w:t>
+      </w:r>
+      <w:r>
+        <w:rPr>
+          <w:color w:val="000000" w:themeColor="text1"/>
+        </w:rPr>
+        <w:t xml:space="preserve"> Even if you are looking for something quickly on your phone, it is still highly possible for you to purchase some stuff resulting from random searching. </w:t>
+      </w:r>
+      <w:proofErr w:type="gramStart"/>
+      <w:r>
+        <w:rPr>
+          <w:color w:val="000000" w:themeColor="text1"/>
+        </w:rPr>
+        <w:t>So</w:t>
+      </w:r>
+      <w:proofErr w:type="gramEnd"/>
+      <w:r>
+        <w:rPr>
+          <w:color w:val="000000" w:themeColor="text1"/>
+        </w:rPr>
+        <w:t xml:space="preserve"> this is why </w:t>
+      </w:r>
+      <w:r>
+        <w:rPr>
+          <w:color w:val="000000" w:themeColor="text1"/>
+        </w:rPr>
+        <w:t>mobile commerce is growing at such a</w:t>
+      </w:r>
+      <w:r>
+        <w:rPr>
+          <w:color w:val="000000" w:themeColor="text1"/>
+        </w:rPr>
+        <w:t xml:space="preserve"> dramatical </w:t>
+      </w:r>
+      <w:r>
+        <w:rPr>
+          <w:color w:val="000000" w:themeColor="text1"/>
+        </w:rPr>
+        <w:t>rate:</w:t>
+      </w:r>
+      <w:r>
+        <w:rPr>
+          <w:color w:val="000000" w:themeColor="text1"/>
+        </w:rPr>
+        <w:t xml:space="preserve"> It is incredibly convenient.  </w:t>
+      </w:r>
+    </w:p>
+    <w:p>
+      <w:pPr>
+        <w:rPr>
+          <w:color w:val="000000" w:themeColor="text1"/>
+        </w:rPr>
+      </w:pPr>
+      <w:r>
+        <w:rPr>
+          <w:color w:val="000000" w:themeColor="text1"/>
+        </w:rPr>
+        <w:t>Besides a fast-responsive and intuitive mobile app could shorten the time to purchase an item and give users immediate gratification. Because they only ought to tab on the screen with several actions to get the desired merchandising. The product will be shipped to their families in around two days.</w:t>
+      </w:r>
+    </w:p>
+    <w:p>
+      <w:pPr>
+        <w:rPr>
+          <w:i/>
+          <w:iCs/>
+          <w:strike/>
+          <w:color w:val="000000" w:themeColor="text1"/>
+        </w:rPr>
+      </w:pPr>
+      <w:hyperlink r:id="rId11" w:tgtFrame="_blank" w:history="1">
+        <w:r>
+          <w:rPr>
+            <w:i/>
+            <w:iCs/>
+            <w:strike/>
+            <w:color w:val="000000" w:themeColor="text1"/>
+          </w:rPr>
+          <w:t>The global smartphone market was valued at USD 378.29 billion in 2020 and is anticipated to reach USD 493.13 billion by 2026, with a CAGR of 6.85% during the conjecture period 2022 - 2027</w:t>
+        </w:r>
+      </w:hyperlink>
+      <w:r>
+        <w:rPr>
+          <w:i/>
+          <w:iCs/>
+          <w:strike/>
+          <w:color w:val="000000" w:themeColor="text1"/>
+        </w:rPr>
+        <w:t>.</w:t>
+      </w:r>
+    </w:p>
+    <w:p>
+      <w:pPr>
+        <w:rPr>
+          <w:i/>
+          <w:iCs/>
+          <w:strike/>
+          <w:color w:val="000000" w:themeColor="text1"/>
+        </w:rPr>
+      </w:pPr>
+    </w:p>
+    <w:p>
+      <w:pPr>
+        <w:rPr>
+          <w:i/>
+          <w:iCs/>
+          <w:strike/>
+          <w:color w:val="000000" w:themeColor="text1"/>
+        </w:rPr>
+      </w:pPr>
+      <w:r>
+        <w:rPr>
+          <w:i/>
+          <w:iCs/>
+          <w:strike/>
+          <w:color w:val="000000" w:themeColor="text1"/>
+        </w:rPr>
         <w:t>Mobile online shopping mall is a convenient choice for most customers in the world.</w:t>
       </w:r>
     </w:p>
     <w:p>
       <w:pPr>
         <w:rPr>
+          <w:i/>
+          <w:iCs/>
+          <w:strike/>
           <w:color w:val="000000" w:themeColor="text1"/>
         </w:rPr>
       </w:pPr>
       <w:r>
         <w:rPr>
+          <w:i/>
+          <w:iCs/>
+          <w:strike/>
           <w:color w:val="000000" w:themeColor="text1"/>
         </w:rPr>
-        <w:t>A fast-responsive, user-friendly, and functional mobile App shortens the time to purchase an item whilst maintain a perfect shopping experience of customers.</w:t>
-      </w:r>
-      <w:r>
+        <w:t>A fast-responsive, user-friendly, and functional mobile App shortens the time to purchase an item whilst maintain a perfect shopping experience of customers. All they need to do is tab on the screen with minimal numbers of actions, and a packet will arrive in the next half of the day without living their homes.</w:t>
+      </w:r>
+    </w:p>
+    <w:p>
+      <w:pPr>
         <w:rPr>
           <w:color w:val="000000" w:themeColor="text1"/>
         </w:rPr>
-        <w:t xml:space="preserve"> All they need to do is tab on the screen with minimal numbers of actions, and a packet will arrive in the next half of the day</w:t>
-      </w:r>
+      </w:pPr>
+      <w:hyperlink r:id="rId12" w:history="1">
+        <w:r>
+          <w:rPr>
+            <w:rStyle w:val="Hyperlink"/>
+          </w:rPr>
+          <w:t>https://www.statista.com/statistics/321482/smartphone-user-penetration-in-china/</w:t>
+        </w:r>
+      </w:hyperlink>
       <w:r>
         <w:rPr>
           <w:color w:val="000000" w:themeColor="text1"/>
         </w:rPr>
-        <w:t xml:space="preserve"> without living their homes.</w:t>
+        <w:t xml:space="preserve"> </w:t>
       </w:r>
     </w:p>
     <w:p>
@@ -3461,7 +3803,7 @@
           <w:color w:val="000000" w:themeColor="text1"/>
         </w:rPr>
       </w:pPr>
-      <w:hyperlink r:id="rId10" w:history="1">
+      <w:hyperlink r:id="rId13" w:history="1">
         <w:r>
           <w:rPr>
             <w:rStyle w:val="Hyperlink"/>
@@ -3471,7 +3813,7 @@
       </w:hyperlink>
     </w:p>
     <w:p>
-      <w:hyperlink r:id="rId11" w:history="1">
+      <w:hyperlink r:id="rId14" w:history="1">
         <w:r>
           <w:rPr>
             <w:rStyle w:val="Hyperlink"/>
@@ -3493,6 +3835,126 @@
     </w:p>
     <w:p>
       <w:r>
+        <w:t xml:space="preserve">There are a lot of mobile online shopping malls in today’s world. The mainstream platforms are Taobao, JD.com and Amazon. They actually sell different kinds of products. But our mobile </w:t>
+      </w:r>
+      <w:r>
+        <w:lastRenderedPageBreak/>
+        <w:t>application mainly focusses on mobile phones. In the following, we would like to compare Niubility (our mobile application) with these platforms.</w:t>
+      </w:r>
+    </w:p>
+    <w:p>
+      <w:r>
+        <w:t xml:space="preserve"> </w:t>
+      </w:r>
+      <w:r>
+        <w:t>First of all,</w:t>
+      </w:r>
+      <w:r>
+        <w:t xml:space="preserve"> it is quite common for us to return to the same place when we are tabbing into detail page of a product in shopping cart and exit in these renowned platforms. </w:t>
+      </w:r>
+      <w:proofErr w:type="gramStart"/>
+      <w:r>
+        <w:t>Actually</w:t>
+      </w:r>
+      <w:proofErr w:type="gramEnd"/>
+      <w:r>
+        <w:t xml:space="preserve"> it is an efficient and convenient design for users. Same situations also happen in product list page, order list page, and so on. Niubility also has this function. Imagine the scenario, when a user is attracted by a product, he just goes into the detail page to obtain more information. When he exits, he is forced to return to the beginning point of the product list page if the application does not have this function. It is a waste of time for the user and may destroy the delighted experience of the user.</w:t>
+      </w:r>
+    </w:p>
+    <w:p>
+      <w:r>
+        <w:t xml:space="preserve">Secondly, these three online shopping malls acknowledge some data from other applications on the mobile phones and then analyze what product the user may like. It will recommend a list of items on the home page which is also </w:t>
+      </w:r>
+      <w:proofErr w:type="spellStart"/>
+      <w:proofErr w:type="gramStart"/>
+      <w:r>
+        <w:t>a</w:t>
+      </w:r>
+      <w:proofErr w:type="spellEnd"/>
+      <w:proofErr w:type="gramEnd"/>
+      <w:r>
+        <w:t xml:space="preserve"> effective way to promote sales volume. Well, Niubility is just a simple application which could not get any data from other applications on the mobile phones. But we thought this function was quite fantastic and intriguing. We actually write algorithm to do similar thing but require users to stamp some products as “like” or “dislike”. After get this information, Niubility will work as the same as the mainstream online shopping malls to recommend several distinctive products to the specific users. (</w:t>
+      </w:r>
+      <w:r>
+        <w:rPr>
+          <w:rFonts w:asciiTheme="minorEastAsia" w:eastAsiaTheme="minorEastAsia" w:hAnsiTheme="minorEastAsia" w:hint="eastAsia"/>
+          <w:lang w:eastAsia="zh-CN"/>
+        </w:rPr>
+        <w:t>之后插图)</w:t>
+      </w:r>
+    </w:p>
+    <w:p>
+      <w:r>
+        <w:t>Additionally, we have the port to manage the account on the top of the home page. This is actually a good reminder for users to login before the purchase. Even though the bottom bar has “Account” for users to login, it is still hard to notice it at the beginning. With two buttons on the home page to login, it will give customers more pleasant experience during shopping. This is the unique function belonging to Niubility. But these mainstream platforms lack.</w:t>
+      </w:r>
+    </w:p>
+    <w:p/>
+    <w:p/>
+    <w:p>
+      <w:pPr>
+        <w:rPr>
+          <w:strike/>
+        </w:rPr>
+      </w:pPr>
+      <w:r>
+        <w:rPr>
+          <w:strike/>
+        </w:rPr>
+        <w:t>Although it has these basic features, there are still many details that we need to pay attention to.</w:t>
+      </w:r>
+      <w:r>
+        <w:t xml:space="preserve"> </w:t>
+      </w:r>
+      <w:r>
+        <w:rPr>
+          <w:strike/>
+        </w:rPr>
+        <w:t>F</w:t>
+      </w:r>
+      <w:r>
+        <w:rPr>
+          <w:rFonts w:hint="eastAsia"/>
+          <w:strike/>
+        </w:rPr>
+        <w:t>or</w:t>
+      </w:r>
+      <w:r>
+        <w:rPr>
+          <w:strike/>
+        </w:rPr>
+        <w:t xml:space="preserve"> </w:t>
+      </w:r>
+      <w:r>
+        <w:rPr>
+          <w:rFonts w:hint="eastAsia"/>
+          <w:strike/>
+        </w:rPr>
+        <w:t>example</w:t>
+      </w:r>
+      <w:r>
+        <w:rPr>
+          <w:strike/>
+        </w:rPr>
+        <w:t xml:space="preserve">, in terms of product filtering, our website needs to classify products logically, just like Amazon and JD.com. First, these two websites have a general classification for the products. The product is classified by the department. Second, it will be classified according to </w:t>
+      </w:r>
+      <w:r>
+        <w:rPr>
+          <w:strike/>
+        </w:rPr>
+        <w:lastRenderedPageBreak/>
+        <w:t>the different types of products in each department. Finally, you can filter the products you want by selecting price, brand, etc.</w:t>
+      </w:r>
+    </w:p>
+    <w:p>
+      <w:pPr>
+        <w:rPr>
+          <w:strike/>
+        </w:rPr>
+      </w:pPr>
+    </w:p>
+    <w:p/>
+    <w:p>
+      <w:r>
         <w:t>Shopping Cart</w:t>
       </w:r>
     </w:p>
@@ -3505,22 +3967,7 @@
         </w:numPr>
       </w:pPr>
       <w:r>
-        <w:t xml:space="preserve">Direct </w:t>
-      </w:r>
-      <w:r>
-        <w:t>Manipulation</w:t>
-      </w:r>
-      <w:r>
-        <w:t xml:space="preserve"> (Always visible, highest availability</w:t>
-      </w:r>
-      <w:r>
-        <w:t xml:space="preserve"> – Metaphor + Fitz’s Law</w:t>
-      </w:r>
-      <w:r>
-        <w:t xml:space="preserve"> in the center</w:t>
-      </w:r>
-      <w:r>
-        <w:t>)</w:t>
+        <w:t>Direct Access (Always visible, highest availability – Metaphor + Fitz’s Law in the center)</w:t>
       </w:r>
     </w:p>
     <w:p>
@@ -3530,12 +3977,13 @@
           <w:ilvl w:val="0"/>
           <w:numId w:val="2"/>
         </w:numPr>
-      </w:pPr>
-      <w:r>
-        <w:t>Display number of items in the shopping cart</w:t>
-      </w:r>
-      <w:r>
-        <w:t xml:space="preserve"> (Amazon, JD </w:t>
+        <w:rPr>
+          <w:rFonts w:eastAsiaTheme="minorEastAsia"/>
+          <w:lang w:eastAsia="zh-CN"/>
+        </w:rPr>
+      </w:pPr>
+      <w:r>
+        <w:t>*Store shopping cart items remotely instead of locally</w:t>
       </w:r>
       <w:r>
         <w:rPr>
@@ -3549,13 +3997,57 @@
           <w:rFonts w:eastAsiaTheme="minorEastAsia"/>
           <w:lang w:eastAsia="zh-CN"/>
         </w:rPr>
-        <w:t xml:space="preserve"> | Taobao </w:t>
+        <w:t xml:space="preserve"> (mainstream)</w:t>
+      </w:r>
+    </w:p>
+    <w:p>
+      <w:pPr>
+        <w:pStyle w:val="ListParagraph"/>
+        <w:ind w:left="851"/>
+      </w:pPr>
+      <w:r>
+        <w:t>Advantage: Multiple devices access (high availability), easier to handle consistency and synchronization issues</w:t>
+      </w:r>
+    </w:p>
+    <w:p>
+      <w:pPr>
+        <w:pStyle w:val="ListParagraph"/>
+        <w:ind w:left="851"/>
+      </w:pPr>
+      <w:r>
+        <w:t>Disadvantage: Performance (response time)</w:t>
+      </w:r>
+    </w:p>
+    <w:p>
+      <w:pPr>
+        <w:pStyle w:val="ListParagraph"/>
+        <w:numPr>
+          <w:ilvl w:val="0"/>
+          <w:numId w:val="2"/>
+        </w:numPr>
+      </w:pPr>
+      <w:r>
+        <w:t xml:space="preserve">Display number of items in the shopping cart (Amazon, JD </w:t>
       </w:r>
       <w:r>
         <w:rPr>
           <w:rFonts w:eastAsiaTheme="minorEastAsia" w:hint="eastAsia"/>
           <w:lang w:eastAsia="zh-CN"/>
         </w:rPr>
+        <w:t>√</w:t>
+      </w:r>
+      <w:r>
+        <w:rPr>
+          <w:rFonts w:eastAsiaTheme="minorEastAsia"/>
+          <w:lang w:eastAsia="zh-CN"/>
+        </w:rPr>
+        <w:t xml:space="preserve"> | Taobao </w:t>
+      </w:r>
+      <w:r>
+        <w:rPr>
+          <w:rFonts w:eastAsiaTheme="minorEastAsia" w:hint="eastAsia"/>
+          <w:lang w:eastAsia="zh-CN"/>
+        </w:rPr>
         <w:t>×</w:t>
       </w:r>
       <w:r>
@@ -3565,47 +4057,16 @@
     <w:p>
       <w:pPr>
         <w:pStyle w:val="ListParagraph"/>
-        <w:ind w:left="0"/>
-        <w:rPr>
-          <w:sz w:val="20"/>
-          <w:szCs w:val="20"/>
-        </w:rPr>
+        <w:ind w:left="851"/>
       </w:pPr>
     </w:p>
     <w:p>
       <w:pPr>
         <w:pStyle w:val="ListParagraph"/>
-        <w:ind w:left="0"/>
-        <w:rPr>
-          <w:sz w:val="20"/>
-          <w:szCs w:val="20"/>
-        </w:rPr>
-      </w:pPr>
-      <w:r>
-        <w:rPr>
-          <w:sz w:val="20"/>
-          <w:szCs w:val="20"/>
-        </w:rPr>
-        <w:t>Personalized Recommendation</w:t>
-      </w:r>
-    </w:p>
-    <w:p>
-      <w:pPr>
-        <w:pStyle w:val="ListParagraph"/>
-        <w:ind w:left="0"/>
-        <w:rPr>
-          <w:sz w:val="20"/>
-          <w:szCs w:val="20"/>
-        </w:rPr>
-      </w:pPr>
-      <w:r>
-        <w:rPr>
-          <w:sz w:val="20"/>
-          <w:szCs w:val="20"/>
-        </w:rPr>
-        <w:t>Fuzzy Match</w:t>
-      </w:r>
-    </w:p>
+        <w:ind w:left="851"/>
+      </w:pPr>
+    </w:p>
+    <w:p/>
     <w:p>
       <w:pPr>
         <w:pStyle w:val="ListParagraph"/>
@@ -3893,7 +4354,7 @@
                     </pic:cNvPicPr>
                   </pic:nvPicPr>
                   <pic:blipFill>
-                    <a:blip r:embed="rId12">
+                    <a:blip r:embed="rId15">
                       <a:extLst>
                         <a:ext uri="{28A0092B-C50C-407E-A947-70E740481C1C}">
                           <a14:useLocalDpi xmlns:a14="http://schemas.microsoft.com/office/drawing/2010/main" val="0"/>
@@ -3967,7 +4428,7 @@
                     </pic:cNvPicPr>
                   </pic:nvPicPr>
                   <pic:blipFill>
-                    <a:blip r:embed="rId13">
+                    <a:blip r:embed="rId16">
                       <a:extLst>
                         <a:ext uri="{28A0092B-C50C-407E-A947-70E740481C1C}">
                           <a14:useLocalDpi xmlns:a14="http://schemas.microsoft.com/office/drawing/2010/main" val="0"/>
@@ -4044,7 +4505,7 @@
                     </pic:cNvPicPr>
                   </pic:nvPicPr>
                   <pic:blipFill>
-                    <a:blip r:embed="rId14">
+                    <a:blip r:embed="rId17">
                       <a:extLst>
                         <a:ext uri="{28A0092B-C50C-407E-A947-70E740481C1C}">
                           <a14:useLocalDpi xmlns:a14="http://schemas.microsoft.com/office/drawing/2010/main" val="0"/>
@@ -4119,7 +4580,7 @@
                     </pic:cNvPicPr>
                   </pic:nvPicPr>
                   <pic:blipFill>
-                    <a:blip r:embed="rId15">
+                    <a:blip r:embed="rId18">
                       <a:extLst>
                         <a:ext uri="{28A0092B-C50C-407E-A947-70E740481C1C}">
                           <a14:useLocalDpi xmlns:a14="http://schemas.microsoft.com/office/drawing/2010/main" val="0"/>
@@ -4198,7 +4659,7 @@
                     </pic:cNvPicPr>
                   </pic:nvPicPr>
                   <pic:blipFill>
-                    <a:blip r:embed="rId16">
+                    <a:blip r:embed="rId19">
                       <a:extLst>
                         <a:ext uri="{28A0092B-C50C-407E-A947-70E740481C1C}">
                           <a14:useLocalDpi xmlns:a14="http://schemas.microsoft.com/office/drawing/2010/main" val="0"/>
@@ -4305,7 +4766,7 @@
                     </pic:cNvPicPr>
                   </pic:nvPicPr>
                   <pic:blipFill>
-                    <a:blip r:embed="rId17">
+                    <a:blip r:embed="rId20">
                       <a:extLst>
                         <a:ext uri="{28A0092B-C50C-407E-A947-70E740481C1C}">
                           <a14:useLocalDpi xmlns:a14="http://schemas.microsoft.com/office/drawing/2010/main" val="0"/>
@@ -4384,7 +4845,7 @@
                     </pic:cNvPicPr>
                   </pic:nvPicPr>
                   <pic:blipFill>
-                    <a:blip r:embed="rId18">
+                    <a:blip r:embed="rId21">
                       <a:extLst>
                         <a:ext uri="{28A0092B-C50C-407E-A947-70E740481C1C}">
                           <a14:useLocalDpi xmlns:a14="http://schemas.microsoft.com/office/drawing/2010/main" val="0"/>
@@ -4466,7 +4927,7 @@
                     <pic:cNvPicPr/>
                   </pic:nvPicPr>
                   <pic:blipFill>
-                    <a:blip r:embed="rId19"/>
+                    <a:blip r:embed="rId22"/>
                     <a:stretch>
                       <a:fillRect/>
                     </a:stretch>
@@ -4526,7 +4987,7 @@
                     <pic:cNvPicPr/>
                   </pic:nvPicPr>
                   <pic:blipFill>
-                    <a:blip r:embed="rId20"/>
+                    <a:blip r:embed="rId23"/>
                     <a:stretch>
                       <a:fillRect/>
                     </a:stretch>
@@ -4728,6 +5189,43 @@
     </w:p>
     <w:p>
       <w:r>
+        <w:t>In school, we have learned two different programming languages: Python and Java. And we even study Django as backend framework which is based on Python. After looking through the Internet, we find out Spring Boot is also a good choice for us since it is a server-side Java framework.</w:t>
+      </w:r>
+    </w:p>
+    <w:p>
+      <w:r>
+        <w:t>Before implementation, we make comparison between these two frameworks in order to choose the most suitable one. Frist of all, in terms of performance, we found Spring Boot is faster in running the code as it is written in java comparing to Django. Since Google recommends fast websites and it also affects a website’s ranking, this is one of the most crucial factors we choose Spring Boot.</w:t>
+      </w:r>
+    </w:p>
+    <w:p>
+      <w:r>
+        <w:t>Secondly, we found that Django could only handle one request at once. However, Spring Boot is able to handle multiple requests at once. Using Spring Boot as backend will shorten the waiting time of users. In other words, it will promote the brilliant experience of users.</w:t>
+      </w:r>
+    </w:p>
+    <w:p>
+      <w:r>
+        <w:t>What’s more, as we know, Django and Spring Boot are both open-source technologies. According to statistics, Spring Boot has 25.8K GitHub forks and 39.8K GitHub stars, while Django has 42,000 ratings and 18,000 forks. From above, Spring Boot seems more popular than Django, which means we could get more reference and help benefiting from this.</w:t>
+      </w:r>
+      <w:r>
+        <w:t xml:space="preserve"> </w:t>
+      </w:r>
+      <w:r>
+        <w:t>(Moreover</w:t>
+      </w:r>
+      <w:r>
+        <w:t>, the responsible person is more familiar with Java.)</w:t>
+      </w:r>
+    </w:p>
+    <w:p>
+      <w:r>
+        <w:t>So,</w:t>
+      </w:r>
+      <w:r>
+        <w:t xml:space="preserve"> these are the reasons why we choose Spring Boot as the framework of our backend.</w:t>
+      </w:r>
+    </w:p>
+    <w:p>
+      <w:r>
         <w:t>Spring Boot is ideal for building web applications due to its streamlined setup and auto-configuration features, which simplify the development process and enable developers to quickly build and deploy scalable and maintainable web applications.</w:t>
       </w:r>
     </w:p>
@@ -4744,36 +5242,6 @@
       </w:pPr>
       <w:r>
         <w:t>Finally, Spring Boot is also commonly used for batch processing, which involves processing large amounts of data at once. Its support for multiple data sources, job scheduling, and retry capabilities make it an ideal tool for this type of application.</w:t>
-      </w:r>
-    </w:p>
-    <w:p>
-      <w:r>
-        <w:t>In school, we have learned two different programming languages: Python and Java. And we even study Django as backend framework which is based on Python. After looking through the Internet, we find out Spring Boot is also a good choice for us since it is a server-side Java framework.</w:t>
-      </w:r>
-    </w:p>
-    <w:p>
-      <w:r>
-        <w:t>Before implementation, we make comparison between these two frameworks in order to choose the most suitable one. Frist of all, in terms of performance, we found Spring Boot is faster in running the code as it is written in java comparing to Django. Since Google recommends fast websites and it also affects a website’s ranking, this is one of the most crucial factors we choose Spring Boot.</w:t>
-      </w:r>
-    </w:p>
-    <w:p>
-      <w:r>
-        <w:t>Secondly, we found that Django could only handle one request at once. However, Spring Boot is able to handle multiple requests at once. Using Spring Boot as backend will shorten the waiting time of users. In other words, it will promote the brilliant experience of users.</w:t>
-      </w:r>
-    </w:p>
-    <w:p>
-      <w:r>
-        <w:t>What’s more, as we know, Django and Spring Boot are both open-source technologies. According to statistics, Spring Boot has 25.8K GitHub forks and 39.8K GitHub stars, while Django has 42,000 ratings and 18,000 forks. From above, Spring Boot seems more popular than Django, which means we could get more reference and help benefiting from this. ( Moreover, the responsible person is more familiar with Java.)</w:t>
-      </w:r>
-    </w:p>
-    <w:p>
-      <w:pPr>
-        <w:rPr>
-          <w:highlight w:val="green"/>
-        </w:rPr>
-      </w:pPr>
-      <w:r>
-        <w:t>So these are the reasons why we choose Spring Boot as the framework of our backend.</w:t>
       </w:r>
     </w:p>
     <w:p>
@@ -4808,7 +5276,7 @@
       </w:r>
     </w:p>
     <w:p>
-      <w:hyperlink r:id="rId21" w:history="1">
+      <w:hyperlink r:id="rId24" w:history="1">
         <w:r>
           <w:rPr>
             <w:rStyle w:val="Hyperlink"/>
@@ -4995,134 +5463,6 @@
             <wp:extent cx="5732145" cy="988695"/>
             <wp:effectExtent l="0" t="0" r="0" b="0"/>
             <wp:docPr id="8" name="Picture 8"/>
-            <wp:cNvGraphicFramePr>
-              <a:graphicFrameLocks xmlns:a="http://schemas.openxmlformats.org/drawingml/2006/main" noChangeAspect="1"/>
-            </wp:cNvGraphicFramePr>
-            <a:graphic xmlns:a="http://schemas.openxmlformats.org/drawingml/2006/main">
-              <a:graphicData uri="http://schemas.openxmlformats.org/drawingml/2006/picture">
-                <pic:pic xmlns:pic="http://schemas.openxmlformats.org/drawingml/2006/picture">
-                  <pic:nvPicPr>
-                    <pic:cNvPr id="1" name=""/>
-                    <pic:cNvPicPr/>
-                  </pic:nvPicPr>
-                  <pic:blipFill>
-                    <a:blip r:embed="rId22"/>
-                    <a:stretch>
-                      <a:fillRect/>
-                    </a:stretch>
-                  </pic:blipFill>
-                  <pic:spPr>
-                    <a:xfrm>
-                      <a:off x="0" y="0"/>
-                      <a:ext cx="5732145" cy="988695"/>
-                    </a:xfrm>
-                    <a:prstGeom prst="rect">
-                      <a:avLst/>
-                    </a:prstGeom>
-                  </pic:spPr>
-                </pic:pic>
-              </a:graphicData>
-            </a:graphic>
-          </wp:inline>
-        </w:drawing>
-      </w:r>
-    </w:p>
-    <w:p>
-      <w:pPr>
-        <w:jc w:val="center"/>
-        <w:rPr>
-          <w:i/>
-          <w:iCs/>
-        </w:rPr>
-      </w:pPr>
-      <w:r>
-        <w:rPr>
-          <w:i/>
-          <w:iCs/>
-        </w:rPr>
-        <w:t>ProductController</w:t>
-      </w:r>
-    </w:p>
-    <w:p>
-      <w:pPr>
-        <w:rPr>
-          <w:b/>
-          <w:bCs/>
-          <w:highlight w:val="green"/>
-        </w:rPr>
-      </w:pPr>
-      <w:r>
-        <w:rPr>
-          <w:b/>
-          <w:bCs/>
-          <w:noProof/>
-        </w:rPr>
-        <w:drawing>
-          <wp:inline distT="0" distB="0" distL="0" distR="0" wp14:anchorId="7DD1A485" wp14:editId="6EA1746E">
-            <wp:extent cx="3696216" cy="3658111"/>
-            <wp:effectExtent l="0" t="0" r="0" b="0"/>
-            <wp:docPr id="7" name="Picture 7"/>
-            <wp:cNvGraphicFramePr>
-              <a:graphicFrameLocks xmlns:a="http://schemas.openxmlformats.org/drawingml/2006/main" noChangeAspect="1"/>
-            </wp:cNvGraphicFramePr>
-            <a:graphic xmlns:a="http://schemas.openxmlformats.org/drawingml/2006/main">
-              <a:graphicData uri="http://schemas.openxmlformats.org/drawingml/2006/picture">
-                <pic:pic xmlns:pic="http://schemas.openxmlformats.org/drawingml/2006/picture">
-                  <pic:nvPicPr>
-                    <pic:cNvPr id="1" name=""/>
-                    <pic:cNvPicPr/>
-                  </pic:nvPicPr>
-                  <pic:blipFill>
-                    <a:blip r:embed="rId23"/>
-                    <a:stretch>
-                      <a:fillRect/>
-                    </a:stretch>
-                  </pic:blipFill>
-                  <pic:spPr>
-                    <a:xfrm>
-                      <a:off x="0" y="0"/>
-                      <a:ext cx="3696216" cy="3658111"/>
-                    </a:xfrm>
-                    <a:prstGeom prst="rect">
-                      <a:avLst/>
-                    </a:prstGeom>
-                  </pic:spPr>
-                </pic:pic>
-              </a:graphicData>
-            </a:graphic>
-          </wp:inline>
-        </w:drawing>
-      </w:r>
-    </w:p>
-    <w:p>
-      <w:r>
-        <w:t>According to Spring official documentation, t</w:t>
-      </w:r>
-      <w:r>
-        <w:t>his @CrossOrigin annotation enables cross-origin resource sharing only for this specific method.</w:t>
-      </w:r>
-    </w:p>
-    <w:p>
-      <w:hyperlink r:id="rId24" w:history="1">
-        <w:r>
-          <w:rPr>
-            <w:rStyle w:val="Hyperlink"/>
-          </w:rPr>
-          <w:t>https://spring.io/guides/gs/rest-service-cors/</w:t>
-        </w:r>
-      </w:hyperlink>
-    </w:p>
-    <w:p/>
-    <w:p>
-      <w:r>
-        <w:rPr>
-          <w:noProof/>
-        </w:rPr>
-        <w:drawing>
-          <wp:inline distT="0" distB="0" distL="0" distR="0" wp14:anchorId="722B1606" wp14:editId="79F8DA57">
-            <wp:extent cx="5732145" cy="221615"/>
-            <wp:effectExtent l="0" t="0" r="0" b="0"/>
-            <wp:docPr id="9" name="Picture 9"/>
             <wp:cNvGraphicFramePr>
               <a:graphicFrameLocks xmlns:a="http://schemas.openxmlformats.org/drawingml/2006/main" noChangeAspect="1"/>
             </wp:cNvGraphicFramePr>
@@ -5142,6 +5482,136 @@
                   <pic:spPr>
                     <a:xfrm>
                       <a:off x="0" y="0"/>
+                      <a:ext cx="5732145" cy="988695"/>
+                    </a:xfrm>
+                    <a:prstGeom prst="rect">
+                      <a:avLst/>
+                    </a:prstGeom>
+                  </pic:spPr>
+                </pic:pic>
+              </a:graphicData>
+            </a:graphic>
+          </wp:inline>
+        </w:drawing>
+      </w:r>
+    </w:p>
+    <w:p>
+      <w:pPr>
+        <w:jc w:val="center"/>
+        <w:rPr>
+          <w:i/>
+          <w:iCs/>
+        </w:rPr>
+      </w:pPr>
+      <w:proofErr w:type="spellStart"/>
+      <w:r>
+        <w:rPr>
+          <w:i/>
+          <w:iCs/>
+        </w:rPr>
+        <w:t>ProductController</w:t>
+      </w:r>
+      <w:proofErr w:type="spellEnd"/>
+    </w:p>
+    <w:p>
+      <w:pPr>
+        <w:rPr>
+          <w:b/>
+          <w:bCs/>
+          <w:highlight w:val="green"/>
+        </w:rPr>
+      </w:pPr>
+      <w:r>
+        <w:rPr>
+          <w:b/>
+          <w:bCs/>
+          <w:noProof/>
+        </w:rPr>
+        <w:drawing>
+          <wp:inline distT="0" distB="0" distL="0" distR="0" wp14:anchorId="7DD1A485" wp14:editId="6EA1746E">
+            <wp:extent cx="3696216" cy="3658111"/>
+            <wp:effectExtent l="0" t="0" r="0" b="0"/>
+            <wp:docPr id="7" name="Picture 7"/>
+            <wp:cNvGraphicFramePr>
+              <a:graphicFrameLocks xmlns:a="http://schemas.openxmlformats.org/drawingml/2006/main" noChangeAspect="1"/>
+            </wp:cNvGraphicFramePr>
+            <a:graphic xmlns:a="http://schemas.openxmlformats.org/drawingml/2006/main">
+              <a:graphicData uri="http://schemas.openxmlformats.org/drawingml/2006/picture">
+                <pic:pic xmlns:pic="http://schemas.openxmlformats.org/drawingml/2006/picture">
+                  <pic:nvPicPr>
+                    <pic:cNvPr id="1" name=""/>
+                    <pic:cNvPicPr/>
+                  </pic:nvPicPr>
+                  <pic:blipFill>
+                    <a:blip r:embed="rId26"/>
+                    <a:stretch>
+                      <a:fillRect/>
+                    </a:stretch>
+                  </pic:blipFill>
+                  <pic:spPr>
+                    <a:xfrm>
+                      <a:off x="0" y="0"/>
+                      <a:ext cx="3696216" cy="3658111"/>
+                    </a:xfrm>
+                    <a:prstGeom prst="rect">
+                      <a:avLst/>
+                    </a:prstGeom>
+                  </pic:spPr>
+                </pic:pic>
+              </a:graphicData>
+            </a:graphic>
+          </wp:inline>
+        </w:drawing>
+      </w:r>
+    </w:p>
+    <w:p>
+      <w:r>
+        <w:t>According to Spring official documentation, t</w:t>
+      </w:r>
+      <w:r>
+        <w:t>his @CrossOrigin annotation enables cross-origin resource sharing only for this specific method.</w:t>
+      </w:r>
+    </w:p>
+    <w:p>
+      <w:hyperlink r:id="rId27" w:history="1">
+        <w:r>
+          <w:rPr>
+            <w:rStyle w:val="Hyperlink"/>
+          </w:rPr>
+          <w:t>https://spring.io/guides/gs/rest-service-cors/</w:t>
+        </w:r>
+      </w:hyperlink>
+    </w:p>
+    <w:p/>
+    <w:p>
+      <w:r>
+        <w:rPr>
+          <w:noProof/>
+        </w:rPr>
+        <w:drawing>
+          <wp:inline distT="0" distB="0" distL="0" distR="0" wp14:anchorId="722B1606" wp14:editId="79F8DA57">
+            <wp:extent cx="5732145" cy="221615"/>
+            <wp:effectExtent l="0" t="0" r="0" b="0"/>
+            <wp:docPr id="9" name="Picture 9"/>
+            <wp:cNvGraphicFramePr>
+              <a:graphicFrameLocks xmlns:a="http://schemas.openxmlformats.org/drawingml/2006/main" noChangeAspect="1"/>
+            </wp:cNvGraphicFramePr>
+            <a:graphic xmlns:a="http://schemas.openxmlformats.org/drawingml/2006/main">
+              <a:graphicData uri="http://schemas.openxmlformats.org/drawingml/2006/picture">
+                <pic:pic xmlns:pic="http://schemas.openxmlformats.org/drawingml/2006/picture">
+                  <pic:nvPicPr>
+                    <pic:cNvPr id="1" name=""/>
+                    <pic:cNvPicPr/>
+                  </pic:nvPicPr>
+                  <pic:blipFill>
+                    <a:blip r:embed="rId28"/>
+                    <a:stretch>
+                      <a:fillRect/>
+                    </a:stretch>
+                  </pic:blipFill>
+                  <pic:spPr>
+                    <a:xfrm>
+                      <a:off x="0" y="0"/>
                       <a:ext cx="5732145" cy="221615"/>
                     </a:xfrm>
                     <a:prstGeom prst="rect">
@@ -5253,12 +5723,21 @@
     <w:p/>
     <w:p/>
     <w:p>
+      <w:proofErr w:type="spellStart"/>
       <w:r>
         <w:rPr>
           <w:i/>
           <w:iCs/>
         </w:rPr>
-        <w:t>Levenshtein distance</w:t>
+        <w:t>Levenshtein</w:t>
+      </w:r>
+      <w:proofErr w:type="spellEnd"/>
+      <w:r>
+        <w:rPr>
+          <w:i/>
+          <w:iCs/>
+        </w:rPr>
+        <w:t xml:space="preserve"> distance</w:t>
       </w:r>
       <w:r>
         <w:t xml:space="preserve"> is exploited for </w:t>
@@ -5271,7 +5750,7 @@
     <w:p>
       <w:pPr>
         <w:rPr>
-          <w:rFonts w:eastAsiaTheme="minorEastAsia" w:hint="eastAsia"/>
+          <w:rFonts w:eastAsiaTheme="minorEastAsia"/>
           <w:lang w:eastAsia="zh-CN"/>
         </w:rPr>
       </w:pPr>
@@ -5282,7 +5761,23 @@
     <w:p/>
     <w:p>
       <w:r>
-        <w:t>However, the algorithm is inaccurate to some extent given a short keyword. Instead of providing fewer but more accurate results, we decided to return more but slightly inaccurate results. For example, “aple” (misspelt “apple”), “xao” (misspelt “xiao”)</w:t>
+        <w:t>However, the algorithm is inaccurate to some extent given a short keyword. Instead of providing fewer but more accurate results, we decided to return more but slightly inaccurate results. For example, “</w:t>
+      </w:r>
+      <w:proofErr w:type="spellStart"/>
+      <w:r>
+        <w:t>aple</w:t>
+      </w:r>
+      <w:proofErr w:type="spellEnd"/>
+      <w:r>
+        <w:t>” (misspelt “apple”), “</w:t>
+      </w:r>
+      <w:proofErr w:type="spellStart"/>
+      <w:r>
+        <w:t>xao</w:t>
+      </w:r>
+      <w:proofErr w:type="spellEnd"/>
+      <w:r>
+        <w:t>” (misspelt “xiao”)</w:t>
       </w:r>
     </w:p>
     <w:p>
@@ -5316,7 +5811,7 @@
           <w:bCs/>
         </w:rPr>
       </w:pPr>
-      <w:hyperlink r:id="rId26" w:history="1">
+      <w:hyperlink r:id="rId29" w:history="1">
         <w:r>
           <w:rPr>
             <w:rStyle w:val="Hyperlink"/>
@@ -5379,7 +5874,7 @@
                     </pic:cNvPicPr>
                   </pic:nvPicPr>
                   <pic:blipFill>
-                    <a:blip r:embed="rId27">
+                    <a:blip r:embed="rId30">
                       <a:extLst>
                         <a:ext uri="{28A0092B-C50C-407E-A947-70E740481C1C}">
                           <a14:useLocalDpi xmlns:a14="http://schemas.microsoft.com/office/drawing/2010/main" val="0"/>
@@ -5439,7 +5934,7 @@
                     </pic:cNvPicPr>
                   </pic:nvPicPr>
                   <pic:blipFill>
-                    <a:blip r:embed="rId28">
+                    <a:blip r:embed="rId31">
                       <a:extLst>
                         <a:ext uri="{28A0092B-C50C-407E-A947-70E740481C1C}">
                           <a14:useLocalDpi xmlns:a14="http://schemas.microsoft.com/office/drawing/2010/main" val="0"/>
@@ -5505,7 +6000,7 @@
     <w:p>
       <w:pPr>
         <w:rPr>
-          <w:rFonts w:eastAsiaTheme="minorEastAsia" w:hint="eastAsia"/>
+          <w:rFonts w:eastAsiaTheme="minorEastAsia"/>
           <w:b/>
           <w:bCs/>
           <w:highlight w:val="green"/>
@@ -5589,7 +6084,7 @@
                     </pic:cNvPicPr>
                   </pic:nvPicPr>
                   <pic:blipFill>
-                    <a:blip r:embed="rId29">
+                    <a:blip r:embed="rId32">
                       <a:extLst>
                         <a:ext uri="{28A0092B-C50C-407E-A947-70E740481C1C}">
                           <a14:useLocalDpi xmlns:a14="http://schemas.microsoft.com/office/drawing/2010/main" val="0"/>
@@ -5718,19 +6213,37 @@
           <w:numId w:val="3"/>
         </w:numPr>
       </w:pPr>
-      <w:r>
-        <w:t>adb (success)</w:t>
+      <w:proofErr w:type="spellStart"/>
+      <w:r>
+        <w:t>adb</w:t>
+      </w:r>
+      <w:proofErr w:type="spellEnd"/>
+      <w:r>
+        <w:t xml:space="preserve"> (success)</w:t>
       </w:r>
     </w:p>
     <w:p>
       <w:pPr>
         <w:pStyle w:val="ListParagraph"/>
       </w:pPr>
-      <w:r>
-        <w:t>ip addresses</w:t>
-      </w:r>
-      <w:r>
-        <w:t xml:space="preserve"> (127.0.0.1 vs localhsot)</w:t>
+      <w:proofErr w:type="spellStart"/>
+      <w:r>
+        <w:t>ip</w:t>
+      </w:r>
+      <w:proofErr w:type="spellEnd"/>
+      <w:r>
+        <w:t xml:space="preserve"> addresses</w:t>
+      </w:r>
+      <w:r>
+        <w:t xml:space="preserve"> (127.0.0.1 vs </w:t>
+      </w:r>
+      <w:proofErr w:type="spellStart"/>
+      <w:r>
+        <w:t>localhsot</w:t>
+      </w:r>
+      <w:proofErr w:type="spellEnd"/>
+      <w:r>
+        <w:t>)</w:t>
       </w:r>
     </w:p>
     <w:p>
@@ -5908,7 +6421,7 @@
                     </pic:cNvPicPr>
                   </pic:nvPicPr>
                   <pic:blipFill>
-                    <a:blip r:embed="rId30">
+                    <a:blip r:embed="rId33">
                       <a:extLst>
                         <a:ext uri="{28A0092B-C50C-407E-A947-70E740481C1C}">
                           <a14:useLocalDpi xmlns:a14="http://schemas.microsoft.com/office/drawing/2010/main" val="0"/>
@@ -5940,7 +6453,15 @@
         </w:drawing>
       </w:r>
       <w:r>
-        <w:t xml:space="preserve">Android Debug Bridge (adb) is a versatile command-line tool that </w:t>
+        <w:t>Android Debug Bridge (</w:t>
+      </w:r>
+      <w:proofErr w:type="spellStart"/>
+      <w:r>
+        <w:t>adb</w:t>
+      </w:r>
+      <w:proofErr w:type="spellEnd"/>
+      <w:r>
+        <w:t xml:space="preserve">) is a versatile command-line tool that </w:t>
       </w:r>
       <w:r>
         <w:t>enables communications</w:t>
@@ -6011,7 +6532,7 @@
                     <pic:cNvPicPr/>
                   </pic:nvPicPr>
                   <pic:blipFill>
-                    <a:blip r:embed="rId31"/>
+                    <a:blip r:embed="rId34"/>
                     <a:stretch>
                       <a:fillRect/>
                     </a:stretch>
@@ -6061,7 +6582,15 @@
         <w:jc w:val="left"/>
       </w:pPr>
       <w:r>
-        <w:t>By using the adb command</w:t>
+        <w:t xml:space="preserve">By using the </w:t>
+      </w:r>
+      <w:proofErr w:type="spellStart"/>
+      <w:r>
+        <w:t>adb</w:t>
+      </w:r>
+      <w:proofErr w:type="spellEnd"/>
+      <w:r>
+        <w:t xml:space="preserve"> command</w:t>
       </w:r>
     </w:p>
     <w:p>
@@ -6070,17 +6599,30 @@
         <w:jc w:val="center"/>
       </w:pPr>
       <w:r>
-        <w:t>$ adb reverse tcp:</w:t>
+        <w:t xml:space="preserve">$ </w:t>
+      </w:r>
+      <w:proofErr w:type="spellStart"/>
+      <w:r>
+        <w:t>adb</w:t>
+      </w:r>
+      <w:proofErr w:type="spellEnd"/>
+      <w:r>
+        <w:t xml:space="preserve"> reverse tcp:</w:t>
       </w:r>
       <w:r>
         <w:t>5173</w:t>
       </w:r>
       <w:r>
-        <w:t xml:space="preserve"> tcp:</w:t>
+        <w:t xml:space="preserve"> </w:t>
+      </w:r>
+      <w:proofErr w:type="spellStart"/>
+      <w:r>
+        <w:t>tcp:</w:t>
       </w:r>
       <w:r>
         <w:t>5173</w:t>
       </w:r>
+      <w:proofErr w:type="spellEnd"/>
     </w:p>
     <w:p>
       <w:pPr>
@@ -6088,17 +6630,30 @@
         <w:jc w:val="center"/>
       </w:pPr>
       <w:r>
-        <w:t>$ adb reverse tcp:</w:t>
+        <w:t xml:space="preserve">$ </w:t>
+      </w:r>
+      <w:proofErr w:type="spellStart"/>
+      <w:r>
+        <w:t>adb</w:t>
+      </w:r>
+      <w:proofErr w:type="spellEnd"/>
+      <w:r>
+        <w:t xml:space="preserve"> reverse tcp:</w:t>
       </w:r>
       <w:r>
         <w:t>8080</w:t>
       </w:r>
       <w:r>
-        <w:t xml:space="preserve"> tcp:</w:t>
+        <w:t xml:space="preserve"> </w:t>
+      </w:r>
+      <w:proofErr w:type="spellStart"/>
+      <w:r>
+        <w:t>tcp:</w:t>
       </w:r>
       <w:r>
         <w:t>8080</w:t>
       </w:r>
+      <w:proofErr w:type="spellEnd"/>
     </w:p>
     <w:p>
       <w:pPr>
@@ -6158,7 +6713,7 @@
                     <pic:cNvPicPr/>
                   </pic:nvPicPr>
                   <pic:blipFill>
-                    <a:blip r:embed="rId32"/>
+                    <a:blip r:embed="rId35"/>
                     <a:stretch>
                       <a:fillRect/>
                     </a:stretch>
@@ -6513,7 +7068,7 @@
                           </pic:cNvPicPr>
                         </pic:nvPicPr>
                         <pic:blipFill>
-                          <a:blip r:embed="rId33" cstate="print">
+                          <a:blip r:embed="rId36" cstate="print">
                             <a:extLst>
                               <a:ext uri="{28A0092B-C50C-407E-A947-70E740481C1C}">
                                 <a14:useLocalDpi xmlns:a14="http://schemas.microsoft.com/office/drawing/2010/main" val="0"/>
@@ -8037,9 +8592,14 @@
         <w:t xml:space="preserve">. </w:t>
       </w:r>
       <w:r>
-        <w:t>Program source code / UML diagram, etc</w:t>
+        <w:t xml:space="preserve">Program source code / UML diagram, </w:t>
+      </w:r>
+      <w:proofErr w:type="spellStart"/>
+      <w:r>
+        <w:t>etc</w:t>
       </w:r>
       <w:bookmarkEnd w:id="33"/>
+      <w:proofErr w:type="spellEnd"/>
     </w:p>
     <w:p>
       <w:pPr>
@@ -10282,6 +10842,15 @@
       <w:shd w:val="clear" w:color="auto" w:fill="E1DFDD"/>
     </w:rPr>
   </w:style>
+  <w:style w:type="paragraph" w:styleId="Bibliography">
+    <w:name w:val="Bibliography"/>
+    <w:basedOn w:val="Normal"/>
+    <w:next w:val="Normal"/>
+    <w:uiPriority w:val="37"/>
+    <w:semiHidden/>
+    <w:unhideWhenUsed/>
+    <w:rsid w:val="00B31A8F"/>
+  </w:style>
 </w:styles>
 </file>
 

</xml_diff>